<commit_message>
Enlace para ver diagrama er
</commit_message>
<xml_diff>
--- a/Caso de estudio.docx
+++ b/Caso de estudio.docx
@@ -928,6 +928,17 @@
       <w:pPr>
         <w:pStyle w:val="Prrafodelista"/>
       </w:pPr>
+      <w:r>
+        <w:t xml:space="preserve">Diagrama ER: </w:t>
+      </w:r>
+      <w:r>
+        <w:t>https://github.com/AndrewIbanhez/PruebaGH/blob/main/diagramaer.png</w:t>
+      </w:r>
+    </w:p>
+    <w:p>
+      <w:pPr>
+        <w:pStyle w:val="Prrafodelista"/>
+      </w:pPr>
     </w:p>
     <w:p>
       <w:pPr>
@@ -1134,7 +1145,6 @@
         <w:jc w:val="both"/>
       </w:pPr>
       <w:r>
-        <w:lastRenderedPageBreak/>
         <w:t>Plan de trabajo propuesto con tiempos y recursos.</w:t>
       </w:r>
     </w:p>

</xml_diff>